<commit_message>
first section in action
</commit_message>
<xml_diff>
--- a/02-ClassesAndObjects/02-ClassesAndObjects.docx
+++ b/02-ClassesAndObjects/02-ClassesAndObjects.docx
@@ -53,19 +53,7 @@
           <w:rPr>
             <w:rStyle w:val="Hipercze"/>
           </w:rPr>
-          <w:t>https://youtu.b</w:t>
-        </w:r>
-        <w:r>
-          <w:rPr>
-            <w:rStyle w:val="Hipercze"/>
-          </w:rPr>
-          <w:t>e</w:t>
-        </w:r>
-        <w:r>
-          <w:rPr>
-            <w:rStyle w:val="Hipercze"/>
-          </w:rPr>
-          <w:t>/Wt4FPjkCNaU</w:t>
+          <w:t>https://youtu.be/Wt4FPjkCNaU</w:t>
         </w:r>
       </w:hyperlink>
       <w:r>
@@ -286,8 +274,13 @@
       <w:pPr>
         <w:pStyle w:val="Zadanie"/>
       </w:pPr>
-      <w:r>
-        <w:t>Familiarise yourself with the CamelCase – a naming convention for variables, constants, methods and classes in Java.</w:t>
+      <w:proofErr w:type="spellStart"/>
+      <w:r>
+        <w:t>Familiarise</w:t>
+      </w:r>
+      <w:proofErr w:type="spellEnd"/>
+      <w:r>
+        <w:t xml:space="preserve"> yourself with the CamelCase – a naming convention for variables, constants, methods and classes in Java.</w:t>
       </w:r>
       <w:r>
         <w:t xml:space="preserve"> Search the Internet for some details.</w:t>
@@ -380,7 +373,15 @@
         <w:pStyle w:val="Polecenie"/>
       </w:pPr>
       <w:r>
-        <w:t>In a terminal window (use javac and java commands)</w:t>
+        <w:t xml:space="preserve">In a terminal window (use </w:t>
+      </w:r>
+      <w:proofErr w:type="spellStart"/>
+      <w:r>
+        <w:t>javac</w:t>
+      </w:r>
+      <w:proofErr w:type="spellEnd"/>
+      <w:r>
+        <w:t xml:space="preserve"> and java commands)</w:t>
       </w:r>
     </w:p>
     <w:p>
@@ -388,8 +389,13 @@
         <w:pStyle w:val="Polecenie"/>
       </w:pPr>
       <w:r>
-        <w:t>In the VSCode</w:t>
-      </w:r>
+        <w:t xml:space="preserve">In the </w:t>
+      </w:r>
+      <w:proofErr w:type="spellStart"/>
+      <w:r>
+        <w:t>VSCode</w:t>
+      </w:r>
+      <w:proofErr w:type="spellEnd"/>
     </w:p>
     <w:p>
       <w:pPr>
@@ -688,7 +694,15 @@
         <w:pStyle w:val="Zadanie"/>
       </w:pPr>
       <w:r>
-        <w:t>In the VSCode, display the list of object attributes, defined in the Student class (OUTLINE panel)</w:t>
+        <w:t xml:space="preserve">In the </w:t>
+      </w:r>
+      <w:proofErr w:type="spellStart"/>
+      <w:r>
+        <w:t>VSCode</w:t>
+      </w:r>
+      <w:proofErr w:type="spellEnd"/>
+      <w:r>
+        <w:t>, display the list of object attributes, defined in the Student class (OUTLINE panel)</w:t>
       </w:r>
       <w:r>
         <w:t>.</w:t>
@@ -705,7 +719,24 @@
         <w:t xml:space="preserve">a </w:t>
       </w:r>
       <w:r>
-        <w:t xml:space="preserve">Student class object. Assign values to object </w:t>
+        <w:t xml:space="preserve">Student class object. </w:t>
+      </w:r>
+      <w:r>
+        <w:t xml:space="preserve">To do this, create a separate </w:t>
+      </w:r>
+      <w:proofErr w:type="spellStart"/>
+      <w:r>
+        <w:t>StudentTest</w:t>
+      </w:r>
+      <w:proofErr w:type="spellEnd"/>
+      <w:r>
+        <w:t xml:space="preserve"> class with the main() method</w:t>
+      </w:r>
+      <w:r>
+        <w:t xml:space="preserve">. </w:t>
+      </w:r>
+      <w:r>
+        <w:t xml:space="preserve">Assign values to object </w:t>
       </w:r>
       <w:r>
         <w:t>attributes</w:t>
@@ -757,197 +788,7 @@
           <w:rFonts w:ascii="Courier New" w:hAnsi="Courier New" w:cs="Courier New"/>
         </w:rPr>
         <w:br/>
-        <w:t xml:space="preserve">    </w:t>
-      </w:r>
-      <w:r>
-        <w:rPr>
-          <w:rFonts w:ascii="Courier New" w:hAnsi="Courier New" w:cs="Courier New"/>
-        </w:rPr>
-        <w:br/>
-      </w:r>
-      <w:r>
-        <w:rPr>
-          <w:rFonts w:ascii="Courier New" w:hAnsi="Courier New" w:cs="Courier New"/>
-        </w:rPr>
-        <w:t xml:space="preserve">    public static void main(String[] args) {</w:t>
-      </w:r>
-      <w:r>
-        <w:rPr>
-          <w:rFonts w:ascii="Courier New" w:hAnsi="Courier New" w:cs="Courier New"/>
-        </w:rPr>
-        <w:br/>
-      </w:r>
-      <w:r>
-        <w:rPr>
-          <w:rFonts w:ascii="Courier New" w:hAnsi="Courier New" w:cs="Courier New"/>
-        </w:rPr>
-        <w:t xml:space="preserve">        </w:t>
-      </w:r>
-      <w:r>
-        <w:rPr>
-          <w:rFonts w:ascii="Courier New" w:hAnsi="Courier New" w:cs="Courier New"/>
-        </w:rPr>
-        <w:br/>
-        <w:t xml:space="preserve">        // object creation</w:t>
-      </w:r>
-      <w:r>
-        <w:rPr>
-          <w:rFonts w:ascii="Courier New" w:hAnsi="Courier New" w:cs="Courier New"/>
-        </w:rPr>
-        <w:br/>
-        <w:t xml:space="preserve">        </w:t>
-      </w:r>
-      <w:r>
-        <w:rPr>
-          <w:rFonts w:ascii="Courier New" w:hAnsi="Courier New" w:cs="Courier New"/>
-        </w:rPr>
-        <w:t>Student s = new Student();</w:t>
-      </w:r>
-      <w:r>
-        <w:rPr>
-          <w:rFonts w:ascii="Courier New" w:hAnsi="Courier New" w:cs="Courier New"/>
-        </w:rPr>
-        <w:br/>
-      </w:r>
-      <w:r>
-        <w:rPr>
-          <w:rFonts w:ascii="Courier New" w:hAnsi="Courier New" w:cs="Courier New"/>
-        </w:rPr>
-        <w:t xml:space="preserve">        </w:t>
-      </w:r>
-      <w:r>
-        <w:rPr>
-          <w:rFonts w:ascii="Courier New" w:hAnsi="Courier New" w:cs="Courier New"/>
-        </w:rPr>
-        <w:br/>
-        <w:t xml:space="preserve">        </w:t>
-      </w:r>
-      <w:r>
-        <w:rPr>
-          <w:rFonts w:ascii="Courier New" w:hAnsi="Courier New" w:cs="Courier New"/>
-        </w:rPr>
-        <w:t>// object manipulation</w:t>
-      </w:r>
-      <w:r>
-        <w:rPr>
-          <w:rFonts w:ascii="Courier New" w:hAnsi="Courier New" w:cs="Courier New"/>
-        </w:rPr>
-        <w:br/>
-        <w:t xml:space="preserve">        </w:t>
-      </w:r>
-      <w:r>
-        <w:rPr>
-          <w:rFonts w:ascii="Courier New" w:hAnsi="Courier New" w:cs="Courier New"/>
-        </w:rPr>
-        <w:t>s.name = "Peter";</w:t>
-      </w:r>
-      <w:r>
-        <w:rPr>
-          <w:rFonts w:ascii="Courier New" w:hAnsi="Courier New" w:cs="Courier New"/>
-        </w:rPr>
-        <w:br/>
-      </w:r>
-      <w:r>
-        <w:rPr>
-          <w:rFonts w:ascii="Courier New" w:hAnsi="Courier New" w:cs="Courier New"/>
-        </w:rPr>
-        <w:t xml:space="preserve">        s.age = 21;</w:t>
-      </w:r>
-      <w:r>
-        <w:rPr>
-          <w:rFonts w:ascii="Courier New" w:hAnsi="Courier New" w:cs="Courier New"/>
-        </w:rPr>
-        <w:br/>
-      </w:r>
-      <w:r>
-        <w:rPr>
-          <w:rFonts w:ascii="Courier New" w:hAnsi="Courier New" w:cs="Courier New"/>
-        </w:rPr>
-        <w:t xml:space="preserve">        System.out.println(s.name + " " + s.age);</w:t>
-      </w:r>
-      <w:r>
-        <w:rPr>
-          <w:rFonts w:ascii="Courier New" w:hAnsi="Courier New" w:cs="Courier New"/>
-        </w:rPr>
-        <w:br/>
-      </w:r>
-      <w:r>
-        <w:rPr>
-          <w:rFonts w:ascii="Courier New" w:hAnsi="Courier New" w:cs="Courier New"/>
-        </w:rPr>
-        <w:lastRenderedPageBreak/>
-        <w:t xml:space="preserve">    }</w:t>
-      </w:r>
-      <w:r>
-        <w:rPr>
-          <w:rFonts w:ascii="Courier New" w:hAnsi="Courier New" w:cs="Courier New"/>
-        </w:rPr>
-        <w:br/>
-      </w:r>
-      <w:r>
-        <w:rPr>
-          <w:rFonts w:ascii="Courier New" w:hAnsi="Courier New" w:cs="Courier New"/>
-        </w:rPr>
         <w:t>}</w:t>
-      </w:r>
-    </w:p>
-    <w:p>
-      <w:pPr>
-        <w:pStyle w:val="Zadanie"/>
-      </w:pPr>
-      <w:r>
-        <w:t xml:space="preserve">In the Student class, add </w:t>
-      </w:r>
-      <w:r>
-        <w:t xml:space="preserve">the following </w:t>
-      </w:r>
-      <w:r>
-        <w:t xml:space="preserve">methods </w:t>
-      </w:r>
-      <w:r>
-        <w:t>that</w:t>
-      </w:r>
-      <w:r>
-        <w:t xml:space="preserve"> </w:t>
-      </w:r>
-      <w:r>
-        <w:t xml:space="preserve">represent </w:t>
-      </w:r>
-      <w:r>
-        <w:t xml:space="preserve">object </w:t>
-      </w:r>
-      <w:r>
-        <w:t>behavior</w:t>
-      </w:r>
-      <w:r>
-        <w:t>s</w:t>
-      </w:r>
-      <w:r>
-        <w:t>:</w:t>
-      </w:r>
-    </w:p>
-    <w:p>
-      <w:pPr>
-        <w:pStyle w:val="Polecenie"/>
-      </w:pPr>
-      <w:r>
-        <w:t>sayHello()</w:t>
-      </w:r>
-    </w:p>
-    <w:p>
-      <w:pPr>
-        <w:pStyle w:val="Polecenie"/>
-      </w:pPr>
-      <w:r>
-        <w:t>displayName()</w:t>
-      </w:r>
-    </w:p>
-    <w:p>
-      <w:pPr>
-        <w:pStyle w:val="Polecenie"/>
-      </w:pPr>
-      <w:r>
-        <w:t>displayAge()</w:t>
       </w:r>
     </w:p>
     <w:p>
@@ -958,27 +799,296 @@
           <w:numId w:val="0"/>
         </w:numPr>
         <w:ind w:left="1208"/>
-      </w:pPr>
-      <w:r>
-        <w:t>Then</w:t>
-      </w:r>
-      <w:r>
-        <w:t>,</w:t>
+        <w:rPr>
+          <w:rFonts w:ascii="Courier New" w:hAnsi="Courier New" w:cs="Courier New"/>
+        </w:rPr>
+      </w:pPr>
+      <w:r>
+        <w:rPr>
+          <w:rFonts w:ascii="Courier New" w:hAnsi="Courier New" w:cs="Courier New"/>
+        </w:rPr>
+        <w:t xml:space="preserve">public class </w:t>
+      </w:r>
+      <w:proofErr w:type="spellStart"/>
+      <w:r>
+        <w:rPr>
+          <w:rFonts w:ascii="Courier New" w:hAnsi="Courier New" w:cs="Courier New"/>
+        </w:rPr>
+        <w:t>StudentTest</w:t>
+      </w:r>
+      <w:proofErr w:type="spellEnd"/>
+      <w:r>
+        <w:rPr>
+          <w:rFonts w:ascii="Courier New" w:hAnsi="Courier New" w:cs="Courier New"/>
+        </w:rPr>
+        <w:t xml:space="preserve"> {</w:t>
+      </w:r>
+      <w:r>
+        <w:rPr>
+          <w:rFonts w:ascii="Courier New" w:hAnsi="Courier New" w:cs="Courier New"/>
+        </w:rPr>
+        <w:t xml:space="preserve">    </w:t>
+      </w:r>
+      <w:r>
+        <w:rPr>
+          <w:rFonts w:ascii="Courier New" w:hAnsi="Courier New" w:cs="Courier New"/>
+        </w:rPr>
+        <w:br/>
+      </w:r>
+      <w:r>
+        <w:rPr>
+          <w:rFonts w:ascii="Courier New" w:hAnsi="Courier New" w:cs="Courier New"/>
+        </w:rPr>
+        <w:t xml:space="preserve">    public static void main(String[] </w:t>
+      </w:r>
+      <w:proofErr w:type="spellStart"/>
+      <w:r>
+        <w:rPr>
+          <w:rFonts w:ascii="Courier New" w:hAnsi="Courier New" w:cs="Courier New"/>
+        </w:rPr>
+        <w:t>args</w:t>
+      </w:r>
+      <w:proofErr w:type="spellEnd"/>
+      <w:r>
+        <w:rPr>
+          <w:rFonts w:ascii="Courier New" w:hAnsi="Courier New" w:cs="Courier New"/>
+        </w:rPr>
+        <w:t>) {</w:t>
+      </w:r>
+      <w:r>
+        <w:rPr>
+          <w:rFonts w:ascii="Courier New" w:hAnsi="Courier New" w:cs="Courier New"/>
+        </w:rPr>
+        <w:br/>
+      </w:r>
+      <w:r>
+        <w:rPr>
+          <w:rFonts w:ascii="Courier New" w:hAnsi="Courier New" w:cs="Courier New"/>
+        </w:rPr>
+        <w:t xml:space="preserve">        </w:t>
+      </w:r>
+      <w:r>
+        <w:rPr>
+          <w:rFonts w:ascii="Courier New" w:hAnsi="Courier New" w:cs="Courier New"/>
+        </w:rPr>
+        <w:br/>
+        <w:t xml:space="preserve">        // object creation</w:t>
+      </w:r>
+      <w:r>
+        <w:rPr>
+          <w:rFonts w:ascii="Courier New" w:hAnsi="Courier New" w:cs="Courier New"/>
+        </w:rPr>
+        <w:br/>
+        <w:t xml:space="preserve">        </w:t>
+      </w:r>
+      <w:r>
+        <w:rPr>
+          <w:rFonts w:ascii="Courier New" w:hAnsi="Courier New" w:cs="Courier New"/>
+        </w:rPr>
+        <w:t>Student s = new Student();</w:t>
+      </w:r>
+      <w:r>
+        <w:rPr>
+          <w:rFonts w:ascii="Courier New" w:hAnsi="Courier New" w:cs="Courier New"/>
+        </w:rPr>
+        <w:br/>
+      </w:r>
+      <w:r>
+        <w:rPr>
+          <w:rFonts w:ascii="Courier New" w:hAnsi="Courier New" w:cs="Courier New"/>
+        </w:rPr>
+        <w:t xml:space="preserve">        </w:t>
+      </w:r>
+      <w:r>
+        <w:rPr>
+          <w:rFonts w:ascii="Courier New" w:hAnsi="Courier New" w:cs="Courier New"/>
+        </w:rPr>
+        <w:br/>
+        <w:t xml:space="preserve">        </w:t>
+      </w:r>
+      <w:r>
+        <w:rPr>
+          <w:rFonts w:ascii="Courier New" w:hAnsi="Courier New" w:cs="Courier New"/>
+        </w:rPr>
+        <w:t>// object manipulation</w:t>
+      </w:r>
+      <w:r>
+        <w:rPr>
+          <w:rFonts w:ascii="Courier New" w:hAnsi="Courier New" w:cs="Courier New"/>
+        </w:rPr>
+        <w:br/>
+        <w:t xml:space="preserve">        </w:t>
+      </w:r>
+      <w:r>
+        <w:rPr>
+          <w:rFonts w:ascii="Courier New" w:hAnsi="Courier New" w:cs="Courier New"/>
+        </w:rPr>
+        <w:t>s.name = "Peter";</w:t>
+      </w:r>
+      <w:r>
+        <w:rPr>
+          <w:rFonts w:ascii="Courier New" w:hAnsi="Courier New" w:cs="Courier New"/>
+        </w:rPr>
+        <w:br/>
+      </w:r>
+      <w:r>
+        <w:rPr>
+          <w:rFonts w:ascii="Courier New" w:hAnsi="Courier New" w:cs="Courier New"/>
+        </w:rPr>
+        <w:lastRenderedPageBreak/>
+        <w:t xml:space="preserve">        </w:t>
+      </w:r>
+      <w:proofErr w:type="spellStart"/>
+      <w:r>
+        <w:rPr>
+          <w:rFonts w:ascii="Courier New" w:hAnsi="Courier New" w:cs="Courier New"/>
+        </w:rPr>
+        <w:t>s.age</w:t>
+      </w:r>
+      <w:proofErr w:type="spellEnd"/>
+      <w:r>
+        <w:rPr>
+          <w:rFonts w:ascii="Courier New" w:hAnsi="Courier New" w:cs="Courier New"/>
+        </w:rPr>
+        <w:t xml:space="preserve"> = 21;</w:t>
+      </w:r>
+      <w:r>
+        <w:rPr>
+          <w:rFonts w:ascii="Courier New" w:hAnsi="Courier New" w:cs="Courier New"/>
+        </w:rPr>
+        <w:br/>
+      </w:r>
+      <w:r>
+        <w:rPr>
+          <w:rFonts w:ascii="Courier New" w:hAnsi="Courier New" w:cs="Courier New"/>
+        </w:rPr>
+        <w:t xml:space="preserve">        </w:t>
+      </w:r>
+      <w:proofErr w:type="spellStart"/>
+      <w:r>
+        <w:rPr>
+          <w:rFonts w:ascii="Courier New" w:hAnsi="Courier New" w:cs="Courier New"/>
+        </w:rPr>
+        <w:t>System.out.println</w:t>
+      </w:r>
+      <w:proofErr w:type="spellEnd"/>
+      <w:r>
+        <w:rPr>
+          <w:rFonts w:ascii="Courier New" w:hAnsi="Courier New" w:cs="Courier New"/>
+        </w:rPr>
+        <w:t xml:space="preserve">(s.name + " " + </w:t>
+      </w:r>
+      <w:proofErr w:type="spellStart"/>
+      <w:r>
+        <w:rPr>
+          <w:rFonts w:ascii="Courier New" w:hAnsi="Courier New" w:cs="Courier New"/>
+        </w:rPr>
+        <w:t>s.age</w:t>
+      </w:r>
+      <w:proofErr w:type="spellEnd"/>
+      <w:r>
+        <w:rPr>
+          <w:rFonts w:ascii="Courier New" w:hAnsi="Courier New" w:cs="Courier New"/>
+        </w:rPr>
+        <w:t>);</w:t>
+      </w:r>
+      <w:r>
+        <w:rPr>
+          <w:rFonts w:ascii="Courier New" w:hAnsi="Courier New" w:cs="Courier New"/>
+        </w:rPr>
+        <w:br/>
+      </w:r>
+      <w:r>
+        <w:rPr>
+          <w:rFonts w:ascii="Courier New" w:hAnsi="Courier New" w:cs="Courier New"/>
+        </w:rPr>
+        <w:t xml:space="preserve">    }</w:t>
+      </w:r>
+      <w:r>
+        <w:rPr>
+          <w:rFonts w:ascii="Courier New" w:hAnsi="Courier New" w:cs="Courier New"/>
+        </w:rPr>
+        <w:br/>
+      </w:r>
+      <w:r>
+        <w:rPr>
+          <w:rFonts w:ascii="Courier New" w:hAnsi="Courier New" w:cs="Courier New"/>
+        </w:rPr>
+        <w:t>}</w:t>
+      </w:r>
+    </w:p>
+    <w:p>
+      <w:pPr>
+        <w:pStyle w:val="Zadanie"/>
+      </w:pPr>
+      <w:r>
+        <w:t xml:space="preserve">In the Student class, add </w:t>
+      </w:r>
+      <w:r>
+        <w:t xml:space="preserve">the following </w:t>
+      </w:r>
+      <w:r>
+        <w:t xml:space="preserve">methods </w:t>
+      </w:r>
+      <w:r>
+        <w:t>that</w:t>
       </w:r>
       <w:r>
         <w:t xml:space="preserve"> </w:t>
       </w:r>
       <w:r>
-        <w:t xml:space="preserve">add a </w:t>
-      </w:r>
-      <w:r>
-        <w:t xml:space="preserve">statement in </w:t>
-      </w:r>
-      <w:r>
-        <w:t xml:space="preserve">each of the methods </w:t>
-      </w:r>
-      <w:r>
-        <w:t>to display the appropriate information.</w:t>
+        <w:t xml:space="preserve">represent </w:t>
+      </w:r>
+      <w:r>
+        <w:t xml:space="preserve">object </w:t>
+      </w:r>
+      <w:r>
+        <w:t>behavior</w:t>
+      </w:r>
+      <w:r>
+        <w:t>s</w:t>
+      </w:r>
+      <w:r>
+        <w:t>:</w:t>
+      </w:r>
+    </w:p>
+    <w:p>
+      <w:pPr>
+        <w:pStyle w:val="Polecenie"/>
+      </w:pPr>
+      <w:proofErr w:type="spellStart"/>
+      <w:r>
+        <w:t>sayHello</w:t>
+      </w:r>
+      <w:proofErr w:type="spellEnd"/>
+      <w:r>
+        <w:t>()</w:t>
+      </w:r>
+    </w:p>
+    <w:p>
+      <w:pPr>
+        <w:pStyle w:val="Polecenie"/>
+      </w:pPr>
+      <w:proofErr w:type="spellStart"/>
+      <w:r>
+        <w:t>displayName</w:t>
+      </w:r>
+      <w:proofErr w:type="spellEnd"/>
+      <w:r>
+        <w:t>()</w:t>
+      </w:r>
+    </w:p>
+    <w:p>
+      <w:pPr>
+        <w:pStyle w:val="Polecenie"/>
+      </w:pPr>
+      <w:proofErr w:type="spellStart"/>
+      <w:r>
+        <w:t>displayAge</w:t>
+      </w:r>
+      <w:proofErr w:type="spellEnd"/>
+      <w:r>
+        <w:t>()</w:t>
       </w:r>
     </w:p>
     <w:p>
@@ -989,154 +1099,27 @@
           <w:numId w:val="0"/>
         </w:numPr>
         <w:ind w:left="1208"/>
-        <w:rPr>
-          <w:rFonts w:ascii="Courier New" w:hAnsi="Courier New" w:cs="Courier New"/>
-        </w:rPr>
-      </w:pPr>
-      <w:r>
-        <w:rPr>
-          <w:rFonts w:ascii="Courier New" w:hAnsi="Courier New" w:cs="Courier New"/>
-        </w:rPr>
-        <w:t>void sayHello(){</w:t>
-      </w:r>
-      <w:r>
-        <w:rPr>
-          <w:rFonts w:ascii="Courier New" w:hAnsi="Courier New" w:cs="Courier New"/>
-        </w:rPr>
-        <w:br/>
-      </w:r>
-      <w:r>
-        <w:rPr>
-          <w:rFonts w:ascii="Courier New" w:hAnsi="Courier New" w:cs="Courier New"/>
-        </w:rPr>
-        <w:t>        System.out.println("Hello from "+name);</w:t>
-      </w:r>
-      <w:r>
-        <w:rPr>
-          <w:rFonts w:ascii="Courier New" w:hAnsi="Courier New" w:cs="Courier New"/>
-        </w:rPr>
-        <w:br/>
-      </w:r>
-      <w:r>
-        <w:rPr>
-          <w:rFonts w:ascii="Courier New" w:hAnsi="Courier New" w:cs="Courier New"/>
-        </w:rPr>
-        <w:t>}</w:t>
-      </w:r>
-    </w:p>
-    <w:p>
-      <w:pPr>
-        <w:pStyle w:val="Zadanie"/>
-      </w:pPr>
-      <w:r>
-        <w:t>In the VSCode, display the list of object attributes and methods, defined in the Student class (OUTLINE panel)</w:t>
-      </w:r>
-      <w:r>
-        <w:t>.</w:t>
-      </w:r>
-    </w:p>
-    <w:p>
-      <w:pPr>
-        <w:pStyle w:val="Zadanie"/>
-      </w:pPr>
-      <w:r>
-        <w:t xml:space="preserve">Create </w:t>
-      </w:r>
-      <w:r>
-        <w:t>two</w:t>
-      </w:r>
-      <w:r>
-        <w:t xml:space="preserve"> Student class objects. Assign values to the object fields. Then</w:t>
+      </w:pPr>
+      <w:r>
+        <w:t>Then</w:t>
       </w:r>
       <w:r>
         <w:t>,</w:t>
       </w:r>
       <w:r>
-        <w:t xml:space="preserve"> call the methods.</w:t>
-      </w:r>
-    </w:p>
-    <w:p>
-      <w:pPr>
-        <w:pStyle w:val="Zadanie"/>
-      </w:pPr>
-      <w:r>
-        <w:t>Add the following fields and methods to the Student class to represent object attributes and behaviors:</w:t>
-      </w:r>
-    </w:p>
-    <w:p>
-      <w:pPr>
-        <w:pStyle w:val="Polecenie"/>
-      </w:pPr>
-      <w:r>
-        <w:t xml:space="preserve">Object attributes: </w:t>
-      </w:r>
-      <w:r>
-        <w:t xml:space="preserve">(1) </w:t>
-      </w:r>
-      <w:r>
-        <w:t>student ID card</w:t>
-      </w:r>
-      <w:r>
-        <w:t xml:space="preserve">, </w:t>
-      </w:r>
-      <w:r>
-        <w:t xml:space="preserve">(2) </w:t>
-      </w:r>
-      <w:r>
-        <w:t>whether the student ID card is valid or not</w:t>
-      </w:r>
-      <w:r>
-        <w:t xml:space="preserve">, (3) </w:t>
-      </w:r>
-      <w:r>
-        <w:t>semester number</w:t>
-      </w:r>
-      <w:r>
-        <w:t xml:space="preserve">, (4) </w:t>
-      </w:r>
-      <w:r>
-        <w:t>average</w:t>
-      </w:r>
-      <w:r>
         <w:t xml:space="preserve"> </w:t>
       </w:r>
       <w:r>
-        <w:t>grade</w:t>
-      </w:r>
-    </w:p>
-    <w:p>
-      <w:pPr>
-        <w:pStyle w:val="Polecenie"/>
-      </w:pPr>
-      <w:r>
-        <w:t>Object b</w:t>
-      </w:r>
-      <w:r>
-        <w:t>e</w:t>
-      </w:r>
-      <w:r>
-        <w:t xml:space="preserve">haviors: </w:t>
-      </w:r>
-      <w:r>
-        <w:t xml:space="preserve">(1) </w:t>
-      </w:r>
-      <w:r>
-        <w:t>display the student’s name, semester number and average grade</w:t>
-      </w:r>
-      <w:r>
-        <w:t xml:space="preserve">, (2) </w:t>
-      </w:r>
-      <w:r>
-        <w:t>change the status of student ID card (valid/invalid)</w:t>
-      </w:r>
-      <w:r>
-        <w:t xml:space="preserve">, (3) </w:t>
-      </w:r>
-      <w:r>
-        <w:t>display the student’s name, ID card number and whether the ID card is valid</w:t>
-      </w:r>
-      <w:r>
-        <w:t xml:space="preserve"> (you can use ?: operator)</w:t>
+        <w:t xml:space="preserve">add a </w:t>
+      </w:r>
+      <w:r>
+        <w:t xml:space="preserve">statement in </w:t>
+      </w:r>
+      <w:r>
+        <w:t xml:space="preserve">each of the methods </w:t>
+      </w:r>
+      <w:r>
+        <w:t>to display the appropriate information.</w:t>
       </w:r>
     </w:p>
     <w:p>
@@ -1147,21 +1130,67 @@
           <w:numId w:val="0"/>
         </w:numPr>
         <w:ind w:left="1208"/>
-      </w:pPr>
-      <w:r>
-        <w:t xml:space="preserve">Then create two Student class objects, </w:t>
-      </w:r>
-      <w:r>
-        <w:t>assign</w:t>
-      </w:r>
-      <w:r>
-        <w:t xml:space="preserve"> them </w:t>
-      </w:r>
-      <w:r>
-        <w:t xml:space="preserve">some </w:t>
-      </w:r>
-      <w:r>
-        <w:t>values and call methods.</w:t>
+        <w:rPr>
+          <w:rFonts w:ascii="Courier New" w:hAnsi="Courier New" w:cs="Courier New"/>
+        </w:rPr>
+      </w:pPr>
+      <w:r>
+        <w:rPr>
+          <w:rFonts w:ascii="Courier New" w:hAnsi="Courier New" w:cs="Courier New"/>
+        </w:rPr>
+        <w:t xml:space="preserve">void </w:t>
+      </w:r>
+      <w:proofErr w:type="spellStart"/>
+      <w:r>
+        <w:rPr>
+          <w:rFonts w:ascii="Courier New" w:hAnsi="Courier New" w:cs="Courier New"/>
+        </w:rPr>
+        <w:t>sayHello</w:t>
+      </w:r>
+      <w:proofErr w:type="spellEnd"/>
+      <w:r>
+        <w:rPr>
+          <w:rFonts w:ascii="Courier New" w:hAnsi="Courier New" w:cs="Courier New"/>
+        </w:rPr>
+        <w:t>(){</w:t>
+      </w:r>
+      <w:r>
+        <w:rPr>
+          <w:rFonts w:ascii="Courier New" w:hAnsi="Courier New" w:cs="Courier New"/>
+        </w:rPr>
+        <w:br/>
+      </w:r>
+      <w:r>
+        <w:rPr>
+          <w:rFonts w:ascii="Courier New" w:hAnsi="Courier New" w:cs="Courier New"/>
+        </w:rPr>
+        <w:t xml:space="preserve">        </w:t>
+      </w:r>
+      <w:proofErr w:type="spellStart"/>
+      <w:r>
+        <w:rPr>
+          <w:rFonts w:ascii="Courier New" w:hAnsi="Courier New" w:cs="Courier New"/>
+        </w:rPr>
+        <w:t>System.out.println</w:t>
+      </w:r>
+      <w:proofErr w:type="spellEnd"/>
+      <w:r>
+        <w:rPr>
+          <w:rFonts w:ascii="Courier New" w:hAnsi="Courier New" w:cs="Courier New"/>
+        </w:rPr>
+        <w:t>("Hello from "+name);</w:t>
+      </w:r>
+      <w:r>
+        <w:rPr>
+          <w:rFonts w:ascii="Courier New" w:hAnsi="Courier New" w:cs="Courier New"/>
+        </w:rPr>
+        <w:br/>
+      </w:r>
+      <w:r>
+        <w:rPr>
+          <w:rFonts w:ascii="Courier New" w:hAnsi="Courier New" w:cs="Courier New"/>
+        </w:rPr>
+        <w:t>}</w:t>
       </w:r>
     </w:p>
     <w:p>
@@ -1169,7 +1198,15 @@
         <w:pStyle w:val="Zadanie"/>
       </w:pPr>
       <w:r>
-        <w:t>In the VSCode, display the list of object attributes and methods, defined in the Student class (OUTLINE panel)</w:t>
+        <w:t xml:space="preserve">In the </w:t>
+      </w:r>
+      <w:proofErr w:type="spellStart"/>
+      <w:r>
+        <w:t>VSCode</w:t>
+      </w:r>
+      <w:proofErr w:type="spellEnd"/>
+      <w:r>
+        <w:t>, display the list of object attributes and methods, defined in the Student class (OUTLINE panel)</w:t>
       </w:r>
       <w:r>
         <w:t>.</w:t>
@@ -1177,28 +1214,106 @@
     </w:p>
     <w:p>
       <w:pPr>
-        <w:pStyle w:val="Nagwek1"/>
-      </w:pPr>
-      <w:r>
-        <w:lastRenderedPageBreak/>
-        <w:t>After</w:t>
-      </w:r>
-      <w:r>
-        <w:t xml:space="preserve"> Class</w:t>
-      </w:r>
-    </w:p>
-    <w:p>
-      <w:pPr>
         <w:pStyle w:val="Zadanie"/>
       </w:pPr>
       <w:r>
-        <w:t xml:space="preserve">A variable contains your height in cm. Write a program that </w:t>
-      </w:r>
-      <w:r>
-        <w:t xml:space="preserve">calculates and </w:t>
-      </w:r>
-      <w:r>
-        <w:t>displays your height both in cm and in feet and inches. Sample result:</w:t>
+        <w:t xml:space="preserve">Create </w:t>
+      </w:r>
+      <w:r>
+        <w:t>two</w:t>
+      </w:r>
+      <w:r>
+        <w:t xml:space="preserve"> Student class objects. Assign values to the object fields. Then</w:t>
+      </w:r>
+      <w:r>
+        <w:t>,</w:t>
+      </w:r>
+      <w:r>
+        <w:t xml:space="preserve"> call the methods.</w:t>
+      </w:r>
+    </w:p>
+    <w:p>
+      <w:pPr>
+        <w:pStyle w:val="Zadanie"/>
+      </w:pPr>
+      <w:r>
+        <w:t>Add the following fields and methods to the Student class to represent object attributes and behaviors:</w:t>
+      </w:r>
+    </w:p>
+    <w:p>
+      <w:pPr>
+        <w:pStyle w:val="Polecenie"/>
+      </w:pPr>
+      <w:r>
+        <w:t xml:space="preserve">Object attributes: </w:t>
+      </w:r>
+      <w:r>
+        <w:t xml:space="preserve">(1) </w:t>
+      </w:r>
+      <w:r>
+        <w:t>student ID card</w:t>
+      </w:r>
+      <w:r>
+        <w:t xml:space="preserve">, </w:t>
+      </w:r>
+      <w:r>
+        <w:t xml:space="preserve">(2) </w:t>
+      </w:r>
+      <w:r>
+        <w:t>whether the student ID card is valid or not</w:t>
+      </w:r>
+      <w:r>
+        <w:t xml:space="preserve">, (3) </w:t>
+      </w:r>
+      <w:r>
+        <w:t>semester number</w:t>
+      </w:r>
+      <w:r>
+        <w:t xml:space="preserve">, (4) </w:t>
+      </w:r>
+      <w:r>
+        <w:t>average</w:t>
+      </w:r>
+      <w:r>
+        <w:t xml:space="preserve"> </w:t>
+      </w:r>
+      <w:r>
+        <w:t>grade</w:t>
+      </w:r>
+    </w:p>
+    <w:p>
+      <w:pPr>
+        <w:pStyle w:val="Polecenie"/>
+      </w:pPr>
+      <w:r>
+        <w:t>Object b</w:t>
+      </w:r>
+      <w:r>
+        <w:t>e</w:t>
+      </w:r>
+      <w:r>
+        <w:t xml:space="preserve">haviors: </w:t>
+      </w:r>
+      <w:r>
+        <w:t xml:space="preserve">(1) </w:t>
+      </w:r>
+      <w:r>
+        <w:t>display the student’s name, semester number and average grade</w:t>
+      </w:r>
+      <w:r>
+        <w:t xml:space="preserve">, (2) </w:t>
+      </w:r>
+      <w:r>
+        <w:t>change the status of student ID card (valid/invalid)</w:t>
+      </w:r>
+      <w:r>
+        <w:t xml:space="preserve">, (3) </w:t>
+      </w:r>
+      <w:r>
+        <w:t>display the student’s name, ID card number and whether the ID card is valid</w:t>
+      </w:r>
+      <w:r>
+        <w:t xml:space="preserve"> (you can use ?: operator)</w:t>
       </w:r>
     </w:p>
     <w:p>
@@ -1209,15 +1324,21 @@
           <w:numId w:val="0"/>
         </w:numPr>
         <w:ind w:left="1208"/>
-        <w:rPr>
-          <w:rFonts w:ascii="Courier New" w:hAnsi="Courier New" w:cs="Courier New"/>
-        </w:rPr>
-      </w:pPr>
-      <w:r>
-        <w:rPr>
-          <w:rFonts w:ascii="Courier New" w:hAnsi="Courier New" w:cs="Courier New"/>
-        </w:rPr>
-        <w:t>I am 170cm tall, i.e. 5 feet and 7 inches</w:t>
+      </w:pPr>
+      <w:r>
+        <w:t xml:space="preserve">Then create two Student class objects, </w:t>
+      </w:r>
+      <w:r>
+        <w:t>assign</w:t>
+      </w:r>
+      <w:r>
+        <w:t xml:space="preserve"> them </w:t>
+      </w:r>
+      <w:r>
+        <w:t xml:space="preserve">some </w:t>
+      </w:r>
+      <w:r>
+        <w:t>values and call methods.</w:t>
       </w:r>
     </w:p>
     <w:p>
@@ -1225,13 +1346,44 @@
         <w:pStyle w:val="Zadanie"/>
       </w:pPr>
       <w:r>
-        <w:t xml:space="preserve">The speed of vehicles on a highway in Poland must be between 40 and 140 km/h. Write a program that checks whether the vehicle speed </w:t>
-      </w:r>
-      <w:r>
-        <w:t>saved in a variable</w:t>
-      </w:r>
-      <w:r>
-        <w:t xml:space="preserve"> is correct. Sample result:</w:t>
+        <w:t xml:space="preserve">In the </w:t>
+      </w:r>
+      <w:proofErr w:type="spellStart"/>
+      <w:r>
+        <w:t>VSCode</w:t>
+      </w:r>
+      <w:proofErr w:type="spellEnd"/>
+      <w:r>
+        <w:t>, display the list of object attributes and methods, defined in the Student class (OUTLINE panel)</w:t>
+      </w:r>
+      <w:r>
+        <w:t>.</w:t>
+      </w:r>
+    </w:p>
+    <w:p>
+      <w:pPr>
+        <w:pStyle w:val="Nagwek1"/>
+      </w:pPr>
+      <w:r>
+        <w:lastRenderedPageBreak/>
+        <w:t>After</w:t>
+      </w:r>
+      <w:r>
+        <w:t xml:space="preserve"> Class</w:t>
+      </w:r>
+    </w:p>
+    <w:p>
+      <w:pPr>
+        <w:pStyle w:val="Zadanie"/>
+      </w:pPr>
+      <w:r>
+        <w:t xml:space="preserve">A variable contains your height in cm. Write a program that </w:t>
+      </w:r>
+      <w:r>
+        <w:t xml:space="preserve">calculates and </w:t>
+      </w:r>
+      <w:r>
+        <w:t>displays your height both in cm and in feet and inches. Sample result:</w:t>
       </w:r>
     </w:p>
     <w:p>
@@ -1250,20 +1402,7 @@
         <w:rPr>
           <w:rFonts w:ascii="Courier New" w:hAnsi="Courier New" w:cs="Courier New"/>
         </w:rPr>
-        <w:t>V</w:t>
-      </w:r>
-      <w:r>
-        <w:rPr>
-          <w:rFonts w:ascii="Courier New" w:hAnsi="Courier New" w:cs="Courier New"/>
-        </w:rPr>
-        <w:t>ehicle speed: 158</w:t>
-      </w:r>
-      <w:r>
-        <w:rPr>
-          <w:rFonts w:ascii="Courier New" w:hAnsi="Courier New" w:cs="Courier New"/>
-        </w:rPr>
-        <w:br/>
-        <w:t>Speed is valid: False</w:t>
+        <w:t>I am 170cm tall, i.e. 5 feet and 7 inches</w:t>
       </w:r>
     </w:p>
     <w:p>
@@ -1271,7 +1410,13 @@
         <w:pStyle w:val="Zadanie"/>
       </w:pPr>
       <w:r>
-        <w:t>A bank buys and sells Euro. Write a program that, based on the Euro buying and selling rates saved in variables, calculates the difference between the buying and selling rates (spread). Display result with 4 decimal places (you can use printf() method). Sample result:</w:t>
+        <w:t xml:space="preserve">The speed of vehicles on a highway in Poland must be between 40 and 140 km/h. Write a program that checks whether the vehicle speed </w:t>
+      </w:r>
+      <w:r>
+        <w:t>saved in a variable</w:t>
+      </w:r>
+      <w:r>
+        <w:t xml:space="preserve"> is correct. Sample result:</w:t>
       </w:r>
     </w:p>
     <w:p>
@@ -1290,21 +1435,20 @@
         <w:rPr>
           <w:rFonts w:ascii="Courier New" w:hAnsi="Courier New" w:cs="Courier New"/>
         </w:rPr>
-        <w:t>Bank buys EUR: 4.5940</w:t>
+        <w:t>V</w:t>
+      </w:r>
+      <w:r>
+        <w:rPr>
+          <w:rFonts w:ascii="Courier New" w:hAnsi="Courier New" w:cs="Courier New"/>
+        </w:rPr>
+        <w:t>ehicle speed: 158</w:t>
       </w:r>
       <w:r>
         <w:rPr>
           <w:rFonts w:ascii="Courier New" w:hAnsi="Courier New" w:cs="Courier New"/>
         </w:rPr>
         <w:br/>
-        <w:t>Bank sells EUR: 4.6250</w:t>
-      </w:r>
-      <w:r>
-        <w:rPr>
-          <w:rFonts w:ascii="Courier New" w:hAnsi="Courier New" w:cs="Courier New"/>
-        </w:rPr>
-        <w:br/>
-        <w:t>Spread: 0.0310</w:t>
+        <w:t>Speed is valid: False</w:t>
       </w:r>
     </w:p>
     <w:p>
@@ -1312,58 +1456,15 @@
         <w:pStyle w:val="Zadanie"/>
       </w:pPr>
       <w:r>
-        <w:t xml:space="preserve">Variables </w:t>
-      </w:r>
-      <w:r>
-        <w:t>‘</w:t>
-      </w:r>
-      <w:r>
-        <w:t>hours</w:t>
-      </w:r>
-      <w:r>
-        <w:t>’</w:t>
-      </w:r>
-      <w:r>
-        <w:t xml:space="preserve"> and </w:t>
-      </w:r>
-      <w:r>
-        <w:t>‘</w:t>
-      </w:r>
-      <w:r>
-        <w:t>minutes</w:t>
-      </w:r>
-      <w:r>
-        <w:t>’</w:t>
-      </w:r>
-      <w:r>
-        <w:t xml:space="preserve"> </w:t>
-      </w:r>
-      <w:r>
-        <w:t xml:space="preserve">contain </w:t>
-      </w:r>
-      <w:r>
-        <w:t xml:space="preserve">the number of hours and minutes that have passed since midnight. Write a program that displays the given time </w:t>
-      </w:r>
-      <w:r>
-        <w:t>(</w:t>
-      </w:r>
-      <w:r>
-        <w:t xml:space="preserve">in the format </w:t>
-      </w:r>
-      <w:r>
-        <w:t>hh:mm</w:t>
-      </w:r>
-      <w:r>
-        <w:t xml:space="preserve"> – you can use printf() method</w:t>
-      </w:r>
-      <w:r>
-        <w:t xml:space="preserve">) </w:t>
-      </w:r>
-      <w:r>
-        <w:t>and calculates and displays the number of minutes and the number of seconds that have passed since midnight.</w:t>
-      </w:r>
-      <w:r>
-        <w:t xml:space="preserve"> Sample result:</w:t>
+        <w:t xml:space="preserve">A bank buys and sells Euro. Write a program that, based on the Euro buying and selling rates saved in variables, calculates the difference between the buying and selling rates (spread). Display result with 4 decimal places (you can use </w:t>
+      </w:r>
+      <w:proofErr w:type="spellStart"/>
+      <w:r>
+        <w:t>printf</w:t>
+      </w:r>
+      <w:proofErr w:type="spellEnd"/>
+      <w:r>
+        <w:t>() method). Sample result:</w:t>
       </w:r>
     </w:p>
     <w:p>
@@ -1382,46 +1483,21 @@
         <w:rPr>
           <w:rFonts w:ascii="Courier New" w:hAnsi="Courier New" w:cs="Courier New"/>
         </w:rPr>
-        <w:t>hours = 14</w:t>
+        <w:t>Bank buys EUR: 4.5940</w:t>
       </w:r>
       <w:r>
         <w:rPr>
           <w:rFonts w:ascii="Courier New" w:hAnsi="Courier New" w:cs="Courier New"/>
         </w:rPr>
         <w:br/>
-        <w:t>minutes = 27</w:t>
+        <w:t>Bank sells EUR: 4.6250</w:t>
       </w:r>
       <w:r>
         <w:rPr>
           <w:rFonts w:ascii="Courier New" w:hAnsi="Courier New" w:cs="Courier New"/>
         </w:rPr>
         <w:br/>
-      </w:r>
-      <w:r>
-        <w:rPr>
-          <w:rFonts w:ascii="Courier New" w:hAnsi="Courier New" w:cs="Courier New"/>
-        </w:rPr>
-        <w:t>time: 14:27</w:t>
-      </w:r>
-      <w:r>
-        <w:rPr>
-          <w:rFonts w:ascii="Courier New" w:hAnsi="Courier New" w:cs="Courier New"/>
-        </w:rPr>
-        <w:br/>
-        <w:t>minutes from midnight: …</w:t>
-      </w:r>
-      <w:r>
-        <w:rPr>
-          <w:rFonts w:ascii="Courier New" w:hAnsi="Courier New" w:cs="Courier New"/>
-        </w:rPr>
-        <w:br/>
-        <w:t>seconds from midnigh</w:t>
-      </w:r>
-      <w:r>
-        <w:rPr>
-          <w:rFonts w:ascii="Courier New" w:hAnsi="Courier New" w:cs="Courier New"/>
-        </w:rPr>
-        <w:t>t: …</w:t>
+        <w:t>Spread: 0.0310</w:t>
       </w:r>
     </w:p>
     <w:p>
@@ -1429,23 +1505,68 @@
         <w:pStyle w:val="Zadanie"/>
       </w:pPr>
       <w:r>
-        <w:t>Specify at least five attributes and three behaviors for the objects:</w:t>
-      </w:r>
-    </w:p>
-    <w:p>
-      <w:pPr>
-        <w:pStyle w:val="Polecenie"/>
-      </w:pPr>
-      <w:r>
-        <w:t>Smartphone</w:t>
-      </w:r>
-    </w:p>
-    <w:p>
-      <w:pPr>
-        <w:pStyle w:val="Polecenie"/>
-      </w:pPr>
-      <w:r>
-        <w:t>Bank account</w:t>
+        <w:t xml:space="preserve">Variables </w:t>
+      </w:r>
+      <w:r>
+        <w:t>‘</w:t>
+      </w:r>
+      <w:r>
+        <w:t>hours</w:t>
+      </w:r>
+      <w:r>
+        <w:t>’</w:t>
+      </w:r>
+      <w:r>
+        <w:t xml:space="preserve"> and </w:t>
+      </w:r>
+      <w:r>
+        <w:t>‘</w:t>
+      </w:r>
+      <w:r>
+        <w:t>minutes</w:t>
+      </w:r>
+      <w:r>
+        <w:t>’</w:t>
+      </w:r>
+      <w:r>
+        <w:t xml:space="preserve"> </w:t>
+      </w:r>
+      <w:r>
+        <w:t xml:space="preserve">contain </w:t>
+      </w:r>
+      <w:r>
+        <w:t xml:space="preserve">the number of hours and minutes that have passed since midnight. Write a program that displays the given time </w:t>
+      </w:r>
+      <w:r>
+        <w:t>(</w:t>
+      </w:r>
+      <w:r>
+        <w:t xml:space="preserve">in the format </w:t>
+      </w:r>
+      <w:proofErr w:type="spellStart"/>
+      <w:r>
+        <w:t>hh:mm</w:t>
+      </w:r>
+      <w:proofErr w:type="spellEnd"/>
+      <w:r>
+        <w:t xml:space="preserve"> – you can use </w:t>
+      </w:r>
+      <w:proofErr w:type="spellStart"/>
+      <w:r>
+        <w:t>printf</w:t>
+      </w:r>
+      <w:proofErr w:type="spellEnd"/>
+      <w:r>
+        <w:t>() method</w:t>
+      </w:r>
+      <w:r>
+        <w:t xml:space="preserve">) </w:t>
+      </w:r>
+      <w:r>
+        <w:t>and calculates and displays the number of minutes and the number of seconds that have passed since midnight.</w:t>
+      </w:r>
+      <w:r>
+        <w:t xml:space="preserve"> Sample result:</w:t>
       </w:r>
     </w:p>
     <w:p>
@@ -1456,6 +1577,88 @@
           <w:numId w:val="0"/>
         </w:numPr>
         <w:ind w:left="1208"/>
+        <w:rPr>
+          <w:rFonts w:ascii="Courier New" w:hAnsi="Courier New" w:cs="Courier New"/>
+        </w:rPr>
+      </w:pPr>
+      <w:r>
+        <w:rPr>
+          <w:rFonts w:ascii="Courier New" w:hAnsi="Courier New" w:cs="Courier New"/>
+        </w:rPr>
+        <w:t>hours = 14</w:t>
+      </w:r>
+      <w:r>
+        <w:rPr>
+          <w:rFonts w:ascii="Courier New" w:hAnsi="Courier New" w:cs="Courier New"/>
+        </w:rPr>
+        <w:br/>
+        <w:t>minutes = 27</w:t>
+      </w:r>
+      <w:r>
+        <w:rPr>
+          <w:rFonts w:ascii="Courier New" w:hAnsi="Courier New" w:cs="Courier New"/>
+        </w:rPr>
+        <w:br/>
+      </w:r>
+      <w:r>
+        <w:rPr>
+          <w:rFonts w:ascii="Courier New" w:hAnsi="Courier New" w:cs="Courier New"/>
+        </w:rPr>
+        <w:t>time: 14:27</w:t>
+      </w:r>
+      <w:r>
+        <w:rPr>
+          <w:rFonts w:ascii="Courier New" w:hAnsi="Courier New" w:cs="Courier New"/>
+        </w:rPr>
+        <w:br/>
+        <w:t>minutes from midnight: …</w:t>
+      </w:r>
+      <w:r>
+        <w:rPr>
+          <w:rFonts w:ascii="Courier New" w:hAnsi="Courier New" w:cs="Courier New"/>
+        </w:rPr>
+        <w:br/>
+        <w:t>seconds from midnigh</w:t>
+      </w:r>
+      <w:r>
+        <w:rPr>
+          <w:rFonts w:ascii="Courier New" w:hAnsi="Courier New" w:cs="Courier New"/>
+        </w:rPr>
+        <w:t>t: …</w:t>
+      </w:r>
+    </w:p>
+    <w:p>
+      <w:pPr>
+        <w:pStyle w:val="Zadanie"/>
+      </w:pPr>
+      <w:r>
+        <w:t>Specify at least five attributes and three behaviors for the objects:</w:t>
+      </w:r>
+    </w:p>
+    <w:p>
+      <w:pPr>
+        <w:pStyle w:val="Polecenie"/>
+      </w:pPr>
+      <w:r>
+        <w:t>Smartphone</w:t>
+      </w:r>
+    </w:p>
+    <w:p>
+      <w:pPr>
+        <w:pStyle w:val="Polecenie"/>
+      </w:pPr>
+      <w:r>
+        <w:t>Bank account</w:t>
+      </w:r>
+    </w:p>
+    <w:p>
+      <w:pPr>
+        <w:pStyle w:val="Zadanie"/>
+        <w:numPr>
+          <w:ilvl w:val="0"/>
+          <w:numId w:val="0"/>
+        </w:numPr>
+        <w:ind w:left="1208"/>
       </w:pPr>
       <w:r>
         <w:t xml:space="preserve">Then, </w:t>
@@ -1521,7 +1724,15 @@
         <w:t xml:space="preserve">attributes and methods </w:t>
       </w:r>
       <w:r>
-        <w:t>in the VSCode (OUTLINE panel).</w:t>
+        <w:t xml:space="preserve">in the </w:t>
+      </w:r>
+      <w:proofErr w:type="spellStart"/>
+      <w:r>
+        <w:t>VSCode</w:t>
+      </w:r>
+      <w:proofErr w:type="spellEnd"/>
+      <w:r>
+        <w:t xml:space="preserve"> (OUTLINE panel).</w:t>
       </w:r>
     </w:p>
     <w:p>
@@ -1821,7 +2032,6 @@
         <w:docPartUnique/>
       </w:docPartObj>
     </w:sdtPr>
-    <w:sdtEndPr/>
     <w:sdtContent>
       <w:p>
         <w:pPr>

</xml_diff>